<commit_message>
May god help us
</commit_message>
<xml_diff>
--- a/Year 2/Trimester 2/M6_ AnarchyForge_Ahmad_Farhan _IMR.docx
+++ b/Year 2/Trimester 2/M6_ AnarchyForge_Ahmad_Farhan _IMR.docx
@@ -314,7 +314,6 @@
         </w:rPr>
         <w:t xml:space="preserve"> </w:t>
       </w:r>
-      <w:proofErr w:type="spellStart"/>
       <w:r>
         <w:rPr>
           <w:rFonts w:ascii="Calibri" w:hAnsi="Calibri" w:cs="Times New Roman"/>
@@ -335,7 +334,6 @@
         </w:rPr>
         <w:t>LastName_FirstName</w:t>
       </w:r>
-      <w:proofErr w:type="spellEnd"/>
       <w:r>
         <w:rPr>
           <w:rFonts w:ascii="Calibri" w:hAnsi="Calibri" w:cs="Times New Roman"/>
@@ -754,7 +752,6 @@
         </w:rPr>
         <w:t xml:space="preserve">: </w:t>
       </w:r>
-      <w:proofErr w:type="spellStart"/>
       <w:r>
         <w:rPr>
           <w:rFonts w:ascii="Calibri" w:hAnsi="Calibri" w:cs="Times New Roman"/>
@@ -765,7 +762,6 @@
         </w:rPr>
         <w:t>AnarchyForge</w:t>
       </w:r>
-      <w:proofErr w:type="spellEnd"/>
       <w:r>
         <w:rPr>
           <w:rFonts w:ascii="Calibri" w:hAnsi="Calibri" w:cs="Times New Roman"/>
@@ -810,7 +806,6 @@
         </w:rPr>
         <w:t xml:space="preserve">: </w:t>
       </w:r>
-      <w:proofErr w:type="spellStart"/>
       <w:r>
         <w:rPr>
           <w:rFonts w:ascii="Calibri" w:hAnsi="Calibri" w:cs="Times New Roman"/>
@@ -821,7 +816,6 @@
         </w:rPr>
         <w:t>RiccoShaman</w:t>
       </w:r>
-      <w:proofErr w:type="spellEnd"/>
       <w:r>
         <w:rPr>
           <w:rFonts w:ascii="Calibri" w:hAnsi="Calibri" w:cs="Times New Roman"/>
@@ -973,25 +967,7 @@
           <w:sz w:val="20"/>
           <w:szCs w:val="20"/>
         </w:rPr>
-        <w:t xml:space="preserve">The next section contains a detailed listing of all the code you </w:t>
-      </w:r>
-      <w:proofErr w:type="gramStart"/>
-      <w:r>
-        <w:rPr>
-          <w:rFonts w:ascii="Calibri" w:hAnsi="Calibri" w:cs="Times New Roman"/>
-          <w:sz w:val="20"/>
-          <w:szCs w:val="20"/>
-        </w:rPr>
-        <w:t>wrote</w:t>
-      </w:r>
-      <w:proofErr w:type="gramEnd"/>
-      <w:r>
-        <w:rPr>
-          <w:rFonts w:ascii="Calibri" w:hAnsi="Calibri" w:cs="Times New Roman"/>
-          <w:sz w:val="20"/>
-          <w:szCs w:val="20"/>
-        </w:rPr>
-        <w:t xml:space="preserve"> this milestone. For every source file you wrote code in, state the number of lines of real code you wrote (within +/- 10 lines, you can use LOC to assist with this), the file name, and then a description of what the code you wrote does (this can be much longer than what is listed in the example below). Note that “lines of code” does not include comments, empty lines, code broken into multiple lines to inflate the count, repetitive cut-and-paste code, etc. Quality and difficulty of code counts more than quantity, so don’t just focus on writing lots of lines.</w:t>
+        <w:t>The next section contains a detailed listing of all the code you wrote this milestone. For every source file you wrote code in, state the number of lines of real code you wrote (within +/- 10 lines, you can use LOC to assist with this), the file name, and then a description of what the code you wrote does (this can be much longer than what is listed in the example below). Note that “lines of code” does not include comments, empty lines, code broken into multiple lines to inflate the count, repetitive cut-and-paste code, etc. Quality and difficulty of code counts more than quantity, so don’t just focus on writing lots of lines.</w:t>
       </w:r>
       <w:r>
         <w:rPr>
@@ -1140,27 +1116,7 @@
           <w:sz w:val="20"/>
           <w:szCs w:val="20"/>
         </w:rPr>
-        <w:t>.bat files, .</w:t>
-      </w:r>
-      <w:proofErr w:type="spellStart"/>
-      <w:r>
-        <w:rPr>
-          <w:rStyle w:val="highlight"/>
-          <w:rFonts w:asciiTheme="minorHAnsi" w:hAnsiTheme="minorHAnsi" w:cstheme="minorHAnsi"/>
-          <w:sz w:val="20"/>
-          <w:szCs w:val="20"/>
-        </w:rPr>
-        <w:t>lua</w:t>
-      </w:r>
-      <w:proofErr w:type="spellEnd"/>
-      <w:r>
-        <w:rPr>
-          <w:rStyle w:val="highlight"/>
-          <w:rFonts w:asciiTheme="minorHAnsi" w:hAnsiTheme="minorHAnsi" w:cstheme="minorHAnsi"/>
-          <w:sz w:val="20"/>
-          <w:szCs w:val="20"/>
-        </w:rPr>
-        <w:t xml:space="preserve"> files or C# files…</w:t>
+        <w:t>.bat files, .lua files or C# files…</w:t>
       </w:r>
     </w:p>
     <w:p>
@@ -1501,7 +1457,6 @@
                 <w:szCs w:val="20"/>
               </w:rPr>
             </w:pPr>
-            <w:proofErr w:type="spellStart"/>
             <w:r>
               <w:rPr>
                 <w:rFonts w:ascii="Calibri" w:hAnsi="Calibri" w:cs="Times New Roman"/>
@@ -1522,7 +1477,6 @@
               </w:rPr>
               <w:t>.h</w:t>
             </w:r>
-            <w:proofErr w:type="spellEnd"/>
           </w:p>
         </w:tc>
         <w:tc>
@@ -1928,25 +1882,7 @@
           <w:sz w:val="20"/>
           <w:szCs w:val="20"/>
         </w:rPr>
-        <w:t xml:space="preserve">. </w:t>
-      </w:r>
-      <w:proofErr w:type="gramStart"/>
-      <w:r>
-        <w:rPr>
-          <w:rFonts w:ascii="Calibri" w:hAnsi="Calibri" w:cs="Times New Roman"/>
-          <w:sz w:val="20"/>
-          <w:szCs w:val="20"/>
-        </w:rPr>
-        <w:t>Quality</w:t>
-      </w:r>
-      <w:proofErr w:type="gramEnd"/>
-      <w:r>
-        <w:rPr>
-          <w:rFonts w:ascii="Calibri" w:hAnsi="Calibri" w:cs="Times New Roman"/>
-          <w:sz w:val="20"/>
-          <w:szCs w:val="20"/>
-        </w:rPr>
-        <w:t xml:space="preserve"> and difficulty of </w:t>
+        <w:t xml:space="preserve">. Quality and difficulty of </w:t>
       </w:r>
       <w:r>
         <w:rPr>
@@ -2036,7 +1972,6 @@
           <w:szCs w:val="20"/>
         </w:rPr>
       </w:pPr>
-      <w:proofErr w:type="gramStart"/>
       <w:r>
         <w:rPr>
           <w:rFonts w:ascii="Calibri" w:hAnsi="Calibri" w:cs="Times New Roman"/>
@@ -2045,9 +1980,8 @@
           <w:sz w:val="20"/>
           <w:szCs w:val="20"/>
         </w:rPr>
-        <w:t>Nil(</w:t>
-      </w:r>
-      <w:proofErr w:type="gramEnd"/>
+        <w:t>Nil(Sorry</w:t>
+      </w:r>
       <w:r>
         <w:rPr>
           <w:rFonts w:ascii="Calibri" w:hAnsi="Calibri" w:cs="Times New Roman"/>
@@ -2056,7 +1990,17 @@
           <w:sz w:val="20"/>
           <w:szCs w:val="20"/>
         </w:rPr>
-        <w:t>Sorry)</w:t>
+        <w:t>. At most, it was just minor polishing</w:t>
+      </w:r>
+      <w:r>
+        <w:rPr>
+          <w:rFonts w:ascii="Calibri" w:hAnsi="Calibri" w:cs="Times New Roman"/>
+          <w:i/>
+          <w:color w:val="0070C0"/>
+          <w:sz w:val="20"/>
+          <w:szCs w:val="20"/>
+        </w:rPr>
+        <w:t>)</w:t>
       </w:r>
     </w:p>
     <w:p>
@@ -2161,25 +2105,7 @@
           <w:sz w:val="20"/>
           <w:szCs w:val="20"/>
         </w:rPr>
-        <w:t xml:space="preserve"> or finding audio, preparing presentations, helping teammates, helping other teams, helping the instructors, buying food for the team, etc. Don’t worry if </w:t>
-      </w:r>
-      <w:proofErr w:type="gramStart"/>
-      <w:r>
-        <w:rPr>
-          <w:rFonts w:ascii="Calibri" w:hAnsi="Calibri" w:cs="Times New Roman"/>
-          <w:sz w:val="20"/>
-          <w:szCs w:val="20"/>
-        </w:rPr>
-        <w:t>it</w:t>
-      </w:r>
-      <w:proofErr w:type="gramEnd"/>
-      <w:r>
-        <w:rPr>
-          <w:rFonts w:ascii="Calibri" w:hAnsi="Calibri" w:cs="Times New Roman"/>
-          <w:sz w:val="20"/>
-          <w:szCs w:val="20"/>
-        </w:rPr>
-        <w:t xml:space="preserve"> “counts” or not—just include everything.</w:t>
+        <w:t xml:space="preserve"> or finding audio, preparing presentations, helping teammates, helping other teams, helping the instructors, buying food for the team, etc. Don’t worry if it “counts” or not—just include everything.</w:t>
       </w:r>
     </w:p>
     <w:p>
@@ -2476,29 +2402,7 @@
           <w:sz w:val="20"/>
           <w:szCs w:val="20"/>
         </w:rPr>
-        <w:t xml:space="preserve">near completion. </w:t>
-      </w:r>
-      <w:proofErr w:type="gramStart"/>
-      <w:r>
-        <w:rPr>
-          <w:rFonts w:ascii="Calibri" w:hAnsi="Calibri" w:cs="Times New Roman"/>
-          <w:i/>
-          <w:color w:val="0070C0"/>
-          <w:sz w:val="20"/>
-          <w:szCs w:val="20"/>
-        </w:rPr>
-        <w:t>So</w:t>
-      </w:r>
-      <w:proofErr w:type="gramEnd"/>
-      <w:r>
-        <w:rPr>
-          <w:rFonts w:ascii="Calibri" w:hAnsi="Calibri" w:cs="Times New Roman"/>
-          <w:i/>
-          <w:color w:val="0070C0"/>
-          <w:sz w:val="20"/>
-          <w:szCs w:val="20"/>
-        </w:rPr>
-        <w:t xml:space="preserve"> the only work left is really more stuff like polishing small stuff in the game and engine</w:t>
+        <w:t>near completion. So the only work left is really more stuff like polishing small stuff in the game and engine</w:t>
       </w:r>
       <w:r>
         <w:rPr>
@@ -2562,14 +2466,12 @@
         <w:lang w:val="en-SG"/>
       </w:rPr>
     </w:pPr>
-    <w:proofErr w:type="spellStart"/>
     <w:r>
       <w:rPr>
         <w:lang w:val="en-SG"/>
       </w:rPr>
       <w:t>DigiPen</w:t>
     </w:r>
-    <w:proofErr w:type="spellEnd"/>
     <w:r>
       <w:rPr>
         <w:lang w:val="en-SG"/>

</xml_diff>